<commit_message>
journal table 1 updates
</commit_message>
<xml_diff>
--- a/Background/Methodological_Changes.docx
+++ b/Background/Methodological_Changes.docx
@@ -24,6 +24,38 @@
       </w:pPr>
       <w:r>
         <w:t>Atelectasis can now fit with random rater</w:t>
+      </w:r>
+    </w:p>
+    <w:p>
+      <w:r>
+        <w:t>Justification, etc</w:t>
+      </w:r>
+    </w:p>
+    <w:p>
+      <w:pPr>
+        <w:pStyle w:val="ListParagraph"/>
+        <w:numPr>
+          <w:ilvl w:val="0"/>
+          <w:numId w:val="2"/>
+        </w:numPr>
+      </w:pPr>
+      <w:r>
+        <w:t>For table 1</w:t>
+      </w:r>
+      <w:r>
+        <w:t xml:space="preserve">, used welch’s anova for age (very unequal group sizes, and </w:t>
+      </w:r>
+      <w:r>
+        <w:t>levene test for equal variances was not reassuring (0.054)</w:t>
+      </w:r>
+      <w:r>
+        <w:t>; typical ANOVA gave similar insig</w:t>
+      </w:r>
+      <w:r>
+        <w:t>nificant result</w:t>
+      </w:r>
+      <w:r>
+        <w:t>. For sex, we used fisher’s exact test since the assumption for chi-squared were not met</w:t>
       </w:r>
     </w:p>
     <w:sectPr>
@@ -151,8 +183,124 @@
       </w:rPr>
     </w:lvl>
   </w:abstractNum>
+  <w:abstractNum w:abstractNumId="1" w15:restartNumberingAfterBreak="0">
+    <w:nsid w:val="274F3BB6"/>
+    <w:multiLevelType w:val="hybridMultilevel"/>
+    <w:tmpl w:val="D9540890"/>
+    <w:lvl w:ilvl="0" w:tplc="04090001">
+      <w:start w:val="1"/>
+      <w:numFmt w:val="bullet"/>
+      <w:lvlText w:val=""/>
+      <w:lvlJc w:val="left"/>
+      <w:pPr>
+        <w:ind w:left="720" w:hanging="360"/>
+      </w:pPr>
+      <w:rPr>
+        <w:rFonts w:ascii="Symbol" w:hAnsi="Symbol" w:hint="default"/>
+      </w:rPr>
+    </w:lvl>
+    <w:lvl w:ilvl="1" w:tplc="04090003" w:tentative="1">
+      <w:start w:val="1"/>
+      <w:numFmt w:val="bullet"/>
+      <w:lvlText w:val="o"/>
+      <w:lvlJc w:val="left"/>
+      <w:pPr>
+        <w:ind w:left="1440" w:hanging="360"/>
+      </w:pPr>
+      <w:rPr>
+        <w:rFonts w:ascii="Courier New" w:hAnsi="Courier New" w:cs="Courier New" w:hint="default"/>
+      </w:rPr>
+    </w:lvl>
+    <w:lvl w:ilvl="2" w:tplc="04090005" w:tentative="1">
+      <w:start w:val="1"/>
+      <w:numFmt w:val="bullet"/>
+      <w:lvlText w:val=""/>
+      <w:lvlJc w:val="left"/>
+      <w:pPr>
+        <w:ind w:left="2160" w:hanging="360"/>
+      </w:pPr>
+      <w:rPr>
+        <w:rFonts w:ascii="Wingdings" w:hAnsi="Wingdings" w:hint="default"/>
+      </w:rPr>
+    </w:lvl>
+    <w:lvl w:ilvl="3" w:tplc="04090001" w:tentative="1">
+      <w:start w:val="1"/>
+      <w:numFmt w:val="bullet"/>
+      <w:lvlText w:val=""/>
+      <w:lvlJc w:val="left"/>
+      <w:pPr>
+        <w:ind w:left="2880" w:hanging="360"/>
+      </w:pPr>
+      <w:rPr>
+        <w:rFonts w:ascii="Symbol" w:hAnsi="Symbol" w:hint="default"/>
+      </w:rPr>
+    </w:lvl>
+    <w:lvl w:ilvl="4" w:tplc="04090003" w:tentative="1">
+      <w:start w:val="1"/>
+      <w:numFmt w:val="bullet"/>
+      <w:lvlText w:val="o"/>
+      <w:lvlJc w:val="left"/>
+      <w:pPr>
+        <w:ind w:left="3600" w:hanging="360"/>
+      </w:pPr>
+      <w:rPr>
+        <w:rFonts w:ascii="Courier New" w:hAnsi="Courier New" w:cs="Courier New" w:hint="default"/>
+      </w:rPr>
+    </w:lvl>
+    <w:lvl w:ilvl="5" w:tplc="04090005" w:tentative="1">
+      <w:start w:val="1"/>
+      <w:numFmt w:val="bullet"/>
+      <w:lvlText w:val=""/>
+      <w:lvlJc w:val="left"/>
+      <w:pPr>
+        <w:ind w:left="4320" w:hanging="360"/>
+      </w:pPr>
+      <w:rPr>
+        <w:rFonts w:ascii="Wingdings" w:hAnsi="Wingdings" w:hint="default"/>
+      </w:rPr>
+    </w:lvl>
+    <w:lvl w:ilvl="6" w:tplc="04090001" w:tentative="1">
+      <w:start w:val="1"/>
+      <w:numFmt w:val="bullet"/>
+      <w:lvlText w:val=""/>
+      <w:lvlJc w:val="left"/>
+      <w:pPr>
+        <w:ind w:left="5040" w:hanging="360"/>
+      </w:pPr>
+      <w:rPr>
+        <w:rFonts w:ascii="Symbol" w:hAnsi="Symbol" w:hint="default"/>
+      </w:rPr>
+    </w:lvl>
+    <w:lvl w:ilvl="7" w:tplc="04090003" w:tentative="1">
+      <w:start w:val="1"/>
+      <w:numFmt w:val="bullet"/>
+      <w:lvlText w:val="o"/>
+      <w:lvlJc w:val="left"/>
+      <w:pPr>
+        <w:ind w:left="5760" w:hanging="360"/>
+      </w:pPr>
+      <w:rPr>
+        <w:rFonts w:ascii="Courier New" w:hAnsi="Courier New" w:cs="Courier New" w:hint="default"/>
+      </w:rPr>
+    </w:lvl>
+    <w:lvl w:ilvl="8" w:tplc="04090005" w:tentative="1">
+      <w:start w:val="1"/>
+      <w:numFmt w:val="bullet"/>
+      <w:lvlText w:val=""/>
+      <w:lvlJc w:val="left"/>
+      <w:pPr>
+        <w:ind w:left="6480" w:hanging="360"/>
+      </w:pPr>
+      <w:rPr>
+        <w:rFonts w:ascii="Wingdings" w:hAnsi="Wingdings" w:hint="default"/>
+      </w:rPr>
+    </w:lvl>
+  </w:abstractNum>
   <w:num w:numId="1" w16cid:durableId="326328513">
     <w:abstractNumId w:val="0"/>
+  </w:num>
+  <w:num w:numId="2" w16cid:durableId="1003776037">
+    <w:abstractNumId w:val="1"/>
   </w:num>
 </w:numbering>
 </file>

</xml_diff>